<commit_message>
finalised idea file added
</commit_message>
<xml_diff>
--- a/Idea Generation/Finalised ideas.docx
+++ b/Idea Generation/Finalised ideas.docx
@@ -93,7 +93,7 @@
           <w:color w:val="000000"/>
           <w:lang w:eastAsia="en-GB"/>
         </w:rPr>
-        <w:t>, either individually or as a collective. The art would be influenced by; biometric sensors such as</w:t>
+        <w:t>, either individually or as a collective. The art would be influenced by; sensors such as</w:t>
       </w:r>
       <w:r>
         <w:rPr>
@@ -117,7 +117,71 @@
           <w:color w:val="000000"/>
           <w:lang w:eastAsia="en-GB"/>
         </w:rPr>
-        <w:t>pressure, capacitive touch, vibration, sound or camera. The idea behind the psychotropic house is that the previous occupant will be left behind and remain a part of the house for a long time until they are eventually overwritten.</w:t>
+        <w:t>pressure, capacitive touc</w:t>
+      </w:r>
+      <w:r>
+        <w:rPr>
+          <w:rFonts w:ascii="Arial" w:eastAsia="Times New Roman" w:hAnsi="Arial" w:cs="Arial"/>
+          <w:color w:val="000000"/>
+          <w:lang w:eastAsia="en-GB"/>
+        </w:rPr>
+        <w:t>h, vibration, sound or camera. One of t</w:t>
+      </w:r>
+      <w:r>
+        <w:rPr>
+          <w:rFonts w:ascii="Arial" w:eastAsia="Times New Roman" w:hAnsi="Arial" w:cs="Arial"/>
+          <w:color w:val="000000"/>
+          <w:lang w:eastAsia="en-GB"/>
+        </w:rPr>
+        <w:t xml:space="preserve">he </w:t>
+      </w:r>
+      <w:r>
+        <w:rPr>
+          <w:rFonts w:ascii="Arial" w:eastAsia="Times New Roman" w:hAnsi="Arial" w:cs="Arial"/>
+          <w:color w:val="000000"/>
+          <w:lang w:eastAsia="en-GB"/>
+        </w:rPr>
+        <w:t xml:space="preserve">key </w:t>
+      </w:r>
+      <w:r>
+        <w:rPr>
+          <w:rFonts w:ascii="Arial" w:eastAsia="Times New Roman" w:hAnsi="Arial" w:cs="Arial"/>
+          <w:color w:val="000000"/>
+          <w:lang w:eastAsia="en-GB"/>
+        </w:rPr>
+        <w:t>idea</w:t>
+      </w:r>
+      <w:r>
+        <w:rPr>
+          <w:rFonts w:ascii="Arial" w:eastAsia="Times New Roman" w:hAnsi="Arial" w:cs="Arial"/>
+          <w:color w:val="000000"/>
+          <w:lang w:eastAsia="en-GB"/>
+        </w:rPr>
+        <w:t>s</w:t>
+      </w:r>
+      <w:r>
+        <w:rPr>
+          <w:rFonts w:ascii="Arial" w:eastAsia="Times New Roman" w:hAnsi="Arial" w:cs="Arial"/>
+          <w:color w:val="000000"/>
+          <w:lang w:eastAsia="en-GB"/>
+        </w:rPr>
+        <w:t xml:space="preserve"> behind the psychotropic house is that the previous occupant will be left behind and remain a part of the house for a long time until they are eventually overwritten</w:t>
+      </w:r>
+      <w:r>
+        <w:rPr>
+          <w:rFonts w:ascii="Arial" w:eastAsia="Times New Roman" w:hAnsi="Arial" w:cs="Arial"/>
+          <w:color w:val="000000"/>
+          <w:lang w:eastAsia="en-GB"/>
+        </w:rPr>
+        <w:t>, this might be interesting to incorporate into the artwork</w:t>
+      </w:r>
+      <w:r>
+        <w:rPr>
+          <w:rFonts w:ascii="Arial" w:eastAsia="Times New Roman" w:hAnsi="Arial" w:cs="Arial"/>
+          <w:color w:val="000000"/>
+          <w:lang w:eastAsia="en-GB"/>
+        </w:rPr>
+        <w:t>.</w:t>
       </w:r>
     </w:p>
     <w:p>
@@ -300,20 +364,659 @@
         </w:rPr>
         <w:t>imilar).</w:t>
       </w:r>
+      <w:r>
+        <w:rPr>
+          <w:rFonts w:ascii="Arial" w:eastAsia="Times New Roman" w:hAnsi="Arial" w:cs="Arial"/>
+          <w:color w:val="000000"/>
+          <w:lang w:eastAsia="en-GB"/>
+        </w:rPr>
+        <w:br/>
+      </w:r>
+      <w:r>
+        <w:rPr>
+          <w:rFonts w:ascii="Arial" w:eastAsia="Times New Roman" w:hAnsi="Arial" w:cs="Arial"/>
+          <w:color w:val="000000"/>
+          <w:lang w:eastAsia="en-GB"/>
+        </w:rPr>
+        <w:br/>
+        <w:t>Some other inspirational projects below;</w:t>
+      </w:r>
     </w:p>
     <w:p>
       <w:pPr>
         <w:rPr>
-          <w:rFonts w:ascii="Arial" w:hAnsi="Arial" w:cs="Arial"/>
+          <w:rFonts w:ascii="Arial" w:eastAsia="Times New Roman" w:hAnsi="Arial" w:cs="Arial"/>
+          <w:color w:val="000000"/>
+          <w:lang w:eastAsia="en-GB"/>
         </w:rPr>
       </w:pPr>
       <w:r>
         <w:rPr>
+          <w:noProof/>
+        </w:rPr>
+        <w:lastRenderedPageBreak/>
+        <w:drawing>
+          <wp:anchor distT="0" distB="0" distL="114300" distR="114300" simplePos="0" relativeHeight="251658240" behindDoc="0" locked="0" layoutInCell="1" allowOverlap="1">
+            <wp:simplePos x="0" y="0"/>
+            <wp:positionH relativeFrom="margin">
+              <wp:align>left</wp:align>
+            </wp:positionH>
+            <wp:positionV relativeFrom="paragraph">
+              <wp:posOffset>316865</wp:posOffset>
+            </wp:positionV>
+            <wp:extent cx="3324225" cy="1861185"/>
+            <wp:effectExtent l="0" t="0" r="9525" b="5715"/>
+            <wp:wrapSquare wrapText="bothSides"/>
+            <wp:docPr id="2" name="Picture 2" descr="http://www.auger-loizeau.com/images/141.jpg"/>
+            <wp:cNvGraphicFramePr>
+              <a:graphicFrameLocks xmlns:a="http://schemas.openxmlformats.org/drawingml/2006/main" noChangeAspect="1"/>
+            </wp:cNvGraphicFramePr>
+            <a:graphic xmlns:a="http://schemas.openxmlformats.org/drawingml/2006/main">
+              <a:graphicData uri="http://schemas.openxmlformats.org/drawingml/2006/picture">
+                <pic:pic xmlns:pic="http://schemas.openxmlformats.org/drawingml/2006/picture">
+                  <pic:nvPicPr>
+                    <pic:cNvPr id="0" name="Picture 1" descr="http://www.auger-loizeau.com/images/141.jpg"/>
+                    <pic:cNvPicPr>
+                      <a:picLocks noChangeAspect="1" noChangeArrowheads="1"/>
+                    </pic:cNvPicPr>
+                  </pic:nvPicPr>
+                  <pic:blipFill rotWithShape="1">
+                    <a:blip r:embed="rId5">
+                      <a:extLst>
+                        <a:ext uri="{28A0092B-C50C-407E-A947-70E740481C1C}">
+                          <a14:useLocalDpi xmlns:a14="http://schemas.microsoft.com/office/drawing/2010/main" val="0"/>
+                        </a:ext>
+                      </a:extLst>
+                    </a:blip>
+                    <a:srcRect t="12667" r="333" b="12889"/>
+                    <a:stretch/>
+                  </pic:blipFill>
+                  <pic:spPr bwMode="auto">
+                    <a:xfrm>
+                      <a:off x="0" y="0"/>
+                      <a:ext cx="3324225" cy="1861185"/>
+                    </a:xfrm>
+                    <a:prstGeom prst="rect">
+                      <a:avLst/>
+                    </a:prstGeom>
+                    <a:noFill/>
+                    <a:ln>
+                      <a:noFill/>
+                    </a:ln>
+                    <a:extLst>
+                      <a:ext uri="{53640926-AAD7-44D8-BBD7-CCE9431645EC}">
+                        <a14:shadowObscured xmlns:a14="http://schemas.microsoft.com/office/drawing/2010/main"/>
+                      </a:ext>
+                    </a:extLst>
+                  </pic:spPr>
+                </pic:pic>
+              </a:graphicData>
+            </a:graphic>
+            <wp14:sizeRelH relativeFrom="page">
+              <wp14:pctWidth>0</wp14:pctWidth>
+            </wp14:sizeRelH>
+            <wp14:sizeRelV relativeFrom="page">
+              <wp14:pctHeight>0</wp14:pctHeight>
+            </wp14:sizeRelV>
+          </wp:anchor>
+        </w:drawing>
+      </w:r>
+      <w:r>
+        <w:rPr>
+          <w:rFonts w:ascii="Calibri" w:hAnsi="Calibri" w:cs="Calibri"/>
+          <w:color w:val="212121"/>
+          <w:shd w:val="clear" w:color="auto" w:fill="FFFFFF"/>
+        </w:rPr>
+        <w:t xml:space="preserve">James Auger – </w:t>
+      </w:r>
+      <w:proofErr w:type="spellStart"/>
+      <w:r>
+        <w:rPr>
+          <w:rFonts w:ascii="Calibri" w:hAnsi="Calibri" w:cs="Calibri"/>
+          <w:color w:val="212121"/>
+          <w:shd w:val="clear" w:color="auto" w:fill="FFFFFF"/>
+        </w:rPr>
+        <w:t>Happylife</w:t>
+      </w:r>
+      <w:proofErr w:type="spellEnd"/>
+      <w:r>
+        <w:rPr>
+          <w:rFonts w:ascii="Calibri" w:hAnsi="Calibri" w:cs="Calibri"/>
+          <w:color w:val="212121"/>
+          <w:shd w:val="clear" w:color="auto" w:fill="FFFFFF"/>
+        </w:rPr>
+        <w:t xml:space="preserve"> (</w:t>
+      </w:r>
+      <w:r>
+        <w:rPr>
+          <w:rFonts w:ascii="Calibri" w:hAnsi="Calibri" w:cs="Calibri"/>
+          <w:color w:val="212121"/>
+          <w:shd w:val="clear" w:color="auto" w:fill="FFFFFF"/>
+        </w:rPr>
+        <w:t>http://www.auger-loizeau.com/projects/happylife</w:t>
+      </w:r>
+      <w:r>
+        <w:rPr>
+          <w:rFonts w:ascii="Calibri" w:hAnsi="Calibri" w:cs="Calibri"/>
+          <w:color w:val="212121"/>
+          <w:shd w:val="clear" w:color="auto" w:fill="FFFFFF"/>
+        </w:rPr>
+        <w:t>)</w:t>
+      </w:r>
+      <w:r>
+        <w:rPr>
+          <w:rFonts w:ascii="Calibri" w:hAnsi="Calibri" w:cs="Calibri"/>
+          <w:color w:val="212121"/>
+          <w:shd w:val="clear" w:color="auto" w:fill="FFFFFF"/>
+        </w:rPr>
+        <w:br/>
+      </w:r>
+      <w:r>
+        <w:rPr>
+          <w:rFonts w:ascii="Calibri" w:hAnsi="Calibri" w:cs="Calibri"/>
+          <w:color w:val="212121"/>
+          <w:shd w:val="clear" w:color="auto" w:fill="FFFFFF"/>
+        </w:rPr>
+        <w:br/>
+      </w:r>
+      <w:r>
+        <w:rPr>
+          <w:rFonts w:ascii="Arial" w:eastAsia="Times New Roman" w:hAnsi="Arial" w:cs="Arial"/>
+          <w:color w:val="000000"/>
+          <w:lang w:eastAsia="en-GB"/>
+        </w:rPr>
+        <w:t xml:space="preserve">Happylife is an emergent real-time dynamic passive profiling art piece applied to mediate and display human emotive states within the family home. This piece looks at using </w:t>
+      </w:r>
+      <w:r>
+        <w:rPr>
+          <w:rFonts w:ascii="Arial" w:eastAsia="Times New Roman" w:hAnsi="Arial" w:cs="Arial"/>
+          <w:color w:val="000000"/>
+          <w:lang w:eastAsia="en-GB"/>
+        </w:rPr>
+        <w:t>thermal image</w:t>
+      </w:r>
+      <w:r>
+        <w:rPr>
+          <w:rFonts w:ascii="Arial" w:eastAsia="Times New Roman" w:hAnsi="Arial" w:cs="Arial"/>
+          <w:color w:val="000000"/>
+          <w:lang w:eastAsia="en-GB"/>
+        </w:rPr>
+        <w:t xml:space="preserve"> cameras</w:t>
+      </w:r>
+      <w:r>
+        <w:rPr>
+          <w:rFonts w:ascii="Arial" w:eastAsia="Times New Roman" w:hAnsi="Arial" w:cs="Arial"/>
+          <w:color w:val="000000"/>
+          <w:lang w:eastAsia="en-GB"/>
+        </w:rPr>
+        <w:t xml:space="preserve"> to take an image of someone and a </w:t>
+      </w:r>
+      <w:r>
+        <w:rPr>
+          <w:rFonts w:ascii="Arial" w:eastAsia="Times New Roman" w:hAnsi="Arial" w:cs="Arial"/>
+          <w:color w:val="000000"/>
+          <w:lang w:eastAsia="en-GB"/>
+        </w:rPr>
+        <w:t>computer programme then analyses changes to the live image during a period of questioning, looking for patterns of thermal flow</w:t>
+      </w:r>
+      <w:r>
+        <w:rPr>
+          <w:rFonts w:ascii="Arial" w:eastAsia="Times New Roman" w:hAnsi="Arial" w:cs="Arial"/>
+          <w:color w:val="000000"/>
+          <w:lang w:eastAsia="en-GB"/>
+        </w:rPr>
+        <w:t xml:space="preserve">. </w:t>
+      </w:r>
+      <w:r>
+        <w:rPr>
+          <w:rFonts w:ascii="Arial" w:eastAsia="Times New Roman" w:hAnsi="Arial" w:cs="Arial"/>
+          <w:color w:val="000000"/>
+          <w:lang w:eastAsia="en-GB"/>
+        </w:rPr>
+        <w:t>The speculation begins by imagining how these advanced sensing technologies and computer algorithms might be deployed in a family home.</w:t>
+      </w:r>
+      <w:r>
+        <w:rPr>
+          <w:rFonts w:ascii="Arial" w:eastAsia="Times New Roman" w:hAnsi="Arial" w:cs="Arial"/>
+          <w:color w:val="000000"/>
+          <w:lang w:eastAsia="en-GB"/>
+        </w:rPr>
+        <w:t xml:space="preserve"> </w:t>
+      </w:r>
+      <w:r>
+        <w:rPr>
+          <w:rFonts w:ascii="Arial" w:eastAsia="Times New Roman" w:hAnsi="Arial" w:cs="Arial"/>
+          <w:color w:val="000000"/>
+          <w:lang w:eastAsia="en-GB"/>
+        </w:rPr>
+        <w:t>The system employs facial recognition software to differentiate between family members. Each personal dial has two pointers; one showing the current state taken from the most recent thermal image capture and one showing the predicted state where the system would expect the dial to be based on the processing of accumulated statistical data.</w:t>
+      </w:r>
+      <w:r>
+        <w:rPr>
+          <w:rFonts w:ascii="Arial" w:eastAsia="Times New Roman" w:hAnsi="Arial" w:cs="Arial"/>
+          <w:color w:val="000000"/>
+          <w:lang w:eastAsia="en-GB"/>
+        </w:rPr>
+        <w:br/>
+      </w:r>
+      <w:r>
+        <w:rPr>
+          <w:rFonts w:ascii="Arial" w:eastAsia="Times New Roman" w:hAnsi="Arial" w:cs="Arial"/>
+          <w:color w:val="000000"/>
+          <w:lang w:eastAsia="en-GB"/>
+        </w:rPr>
+        <w:br/>
+      </w:r>
+      <w:r>
+        <w:rPr>
+          <w:rFonts w:ascii="Arial" w:eastAsia="Times New Roman" w:hAnsi="Arial" w:cs="Arial"/>
+          <w:color w:val="000000"/>
+          <w:lang w:eastAsia="en-GB"/>
+        </w:rPr>
+        <w:t xml:space="preserve">Victoria </w:t>
+      </w:r>
+      <w:proofErr w:type="spellStart"/>
+      <w:r>
+        <w:rPr>
+          <w:rFonts w:ascii="Arial" w:eastAsia="Times New Roman" w:hAnsi="Arial" w:cs="Arial"/>
+          <w:color w:val="000000"/>
+          <w:lang w:eastAsia="en-GB"/>
+        </w:rPr>
+        <w:t>Hammel</w:t>
+      </w:r>
+      <w:proofErr w:type="spellEnd"/>
+      <w:r>
+        <w:rPr>
+          <w:rFonts w:ascii="Arial" w:eastAsia="Times New Roman" w:hAnsi="Arial" w:cs="Arial"/>
+          <w:color w:val="000000"/>
+          <w:lang w:eastAsia="en-GB"/>
+        </w:rPr>
+        <w:t xml:space="preserve"> – smart (</w:t>
+      </w:r>
+      <w:r>
+        <w:rPr>
+          <w:rFonts w:ascii="Arial" w:eastAsia="Times New Roman" w:hAnsi="Arial" w:cs="Arial"/>
+          <w:color w:val="000000"/>
+          <w:lang w:eastAsia="en-GB"/>
+        </w:rPr>
+        <w:t>http://gunes-kantaroglu.com/smart-1/</w:t>
+      </w:r>
+      <w:r>
+        <w:rPr>
+          <w:rFonts w:ascii="Arial" w:eastAsia="Times New Roman" w:hAnsi="Arial" w:cs="Arial"/>
+          <w:color w:val="000000"/>
+          <w:lang w:eastAsia="en-GB"/>
+        </w:rPr>
+        <w:t>)</w:t>
+      </w:r>
+    </w:p>
+    <w:p>
+      <w:pPr>
+        <w:rPr>
+          <w:rFonts w:ascii="Arial" w:eastAsia="Times New Roman" w:hAnsi="Arial" w:cs="Arial"/>
+          <w:color w:val="000000"/>
+          <w:lang w:eastAsia="en-GB"/>
+        </w:rPr>
+      </w:pPr>
+      <w:r>
+        <w:rPr>
+          <w:noProof/>
+        </w:rPr>
+        <w:drawing>
+          <wp:anchor distT="0" distB="0" distL="114300" distR="114300" simplePos="0" relativeHeight="251659264" behindDoc="0" locked="0" layoutInCell="1" allowOverlap="1">
+            <wp:simplePos x="0" y="0"/>
+            <wp:positionH relativeFrom="column">
+              <wp:posOffset>0</wp:posOffset>
+            </wp:positionH>
+            <wp:positionV relativeFrom="paragraph">
+              <wp:posOffset>-2540</wp:posOffset>
+            </wp:positionV>
+            <wp:extent cx="3267075" cy="2179139"/>
+            <wp:effectExtent l="0" t="0" r="0" b="0"/>
+            <wp:wrapSquare wrapText="bothSides"/>
+            <wp:docPr id="3" name="Picture 3" descr="smart-1.jpg"/>
+            <wp:cNvGraphicFramePr>
+              <a:graphicFrameLocks xmlns:a="http://schemas.openxmlformats.org/drawingml/2006/main" noChangeAspect="1"/>
+            </wp:cNvGraphicFramePr>
+            <a:graphic xmlns:a="http://schemas.openxmlformats.org/drawingml/2006/main">
+              <a:graphicData uri="http://schemas.openxmlformats.org/drawingml/2006/picture">
+                <pic:pic xmlns:pic="http://schemas.openxmlformats.org/drawingml/2006/picture">
+                  <pic:nvPicPr>
+                    <pic:cNvPr id="0" name="Picture 1" descr="smart-1.jpg"/>
+                    <pic:cNvPicPr>
+                      <a:picLocks noChangeAspect="1" noChangeArrowheads="1"/>
+                    </pic:cNvPicPr>
+                  </pic:nvPicPr>
+                  <pic:blipFill>
+                    <a:blip r:embed="rId6" cstate="print">
+                      <a:extLst>
+                        <a:ext uri="{28A0092B-C50C-407E-A947-70E740481C1C}">
+                          <a14:useLocalDpi xmlns:a14="http://schemas.microsoft.com/office/drawing/2010/main" val="0"/>
+                        </a:ext>
+                      </a:extLst>
+                    </a:blip>
+                    <a:srcRect/>
+                    <a:stretch>
+                      <a:fillRect/>
+                    </a:stretch>
+                  </pic:blipFill>
+                  <pic:spPr bwMode="auto">
+                    <a:xfrm>
+                      <a:off x="0" y="0"/>
+                      <a:ext cx="3267075" cy="2179139"/>
+                    </a:xfrm>
+                    <a:prstGeom prst="rect">
+                      <a:avLst/>
+                    </a:prstGeom>
+                    <a:noFill/>
+                    <a:ln>
+                      <a:noFill/>
+                    </a:ln>
+                  </pic:spPr>
+                </pic:pic>
+              </a:graphicData>
+            </a:graphic>
+            <wp14:sizeRelH relativeFrom="page">
+              <wp14:pctWidth>0</wp14:pctWidth>
+            </wp14:sizeRelH>
+            <wp14:sizeRelV relativeFrom="page">
+              <wp14:pctHeight>0</wp14:pctHeight>
+            </wp14:sizeRelV>
+          </wp:anchor>
+        </w:drawing>
+      </w:r>
+      <w:r>
+        <w:rPr>
+          <w:rFonts w:ascii="Arial" w:eastAsia="Times New Roman" w:hAnsi="Arial" w:cs="Arial"/>
+          <w:color w:val="000000"/>
+          <w:lang w:eastAsia="en-GB"/>
+        </w:rPr>
+        <w:t xml:space="preserve">smART is a project to help people </w:t>
+      </w:r>
+      <w:r>
+        <w:rPr>
+          <w:rFonts w:ascii="Arial" w:eastAsia="Times New Roman" w:hAnsi="Arial" w:cs="Arial"/>
+          <w:color w:val="000000"/>
+          <w:lang w:eastAsia="en-GB"/>
+        </w:rPr>
+        <w:t xml:space="preserve">Relate to </w:t>
+      </w:r>
+      <w:r>
+        <w:rPr>
+          <w:rFonts w:ascii="Arial" w:eastAsia="Times New Roman" w:hAnsi="Arial" w:cs="Arial"/>
+          <w:color w:val="000000"/>
+          <w:lang w:eastAsia="en-GB"/>
+        </w:rPr>
+        <w:t xml:space="preserve">their </w:t>
+      </w:r>
+      <w:r>
+        <w:rPr>
+          <w:rFonts w:ascii="Arial" w:eastAsia="Times New Roman" w:hAnsi="Arial" w:cs="Arial"/>
+          <w:color w:val="000000"/>
+          <w:lang w:eastAsia="en-GB"/>
+        </w:rPr>
+        <w:t>personal data through a dynamic art installation that changes based on your consumption of resources at home.</w:t>
+      </w:r>
+      <w:r>
+        <w:rPr>
+          <w:rFonts w:ascii="Arial" w:eastAsia="Times New Roman" w:hAnsi="Arial" w:cs="Arial"/>
+          <w:color w:val="000000"/>
+          <w:lang w:eastAsia="en-GB"/>
+        </w:rPr>
+        <w:t xml:space="preserve"> It tracks consumption of water and heating in the home. </w:t>
+      </w:r>
+      <w:r>
+        <w:rPr>
+          <w:rFonts w:ascii="Arial" w:eastAsia="Times New Roman" w:hAnsi="Arial" w:cs="Arial"/>
+          <w:color w:val="000000"/>
+          <w:lang w:eastAsia="en-GB"/>
+        </w:rPr>
+        <w:t>The blue and red coloured layers representing water and heating</w:t>
+      </w:r>
+      <w:r>
+        <w:rPr>
+          <w:rFonts w:ascii="Arial" w:eastAsia="Times New Roman" w:hAnsi="Arial" w:cs="Arial"/>
+          <w:color w:val="000000"/>
+          <w:lang w:eastAsia="en-GB"/>
+        </w:rPr>
+        <w:t xml:space="preserve"> fade out when the user exceeds </w:t>
+      </w:r>
+      <w:r>
+        <w:rPr>
+          <w:rFonts w:ascii="Arial" w:eastAsia="Times New Roman" w:hAnsi="Arial" w:cs="Arial"/>
+          <w:color w:val="000000"/>
+          <w:lang w:eastAsia="en-GB"/>
+        </w:rPr>
+        <w:t>sustainability guidelines for consumption, leading the art piece to lose contrast, thus losing the painting in the background.</w:t>
+      </w:r>
+      <w:r>
+        <w:rPr>
+          <w:rFonts w:ascii="Arial" w:eastAsia="Times New Roman" w:hAnsi="Arial" w:cs="Arial"/>
+          <w:color w:val="000000"/>
+          <w:lang w:eastAsia="en-GB"/>
+        </w:rPr>
+        <w:br/>
+      </w:r>
+      <w:r>
+        <w:rPr>
+          <w:rFonts w:ascii="Arial" w:eastAsia="Times New Roman" w:hAnsi="Arial" w:cs="Arial"/>
+          <w:color w:val="000000"/>
+          <w:lang w:eastAsia="en-GB"/>
+        </w:rPr>
+        <w:br/>
+      </w:r>
+      <w:proofErr w:type="spellStart"/>
+      <w:r>
+        <w:rPr>
+          <w:rFonts w:ascii="Arial" w:eastAsia="Times New Roman" w:hAnsi="Arial" w:cs="Arial"/>
+          <w:color w:val="000000"/>
+          <w:lang w:eastAsia="en-GB"/>
+        </w:rPr>
+        <w:t>Gierad</w:t>
+      </w:r>
+      <w:proofErr w:type="spellEnd"/>
+      <w:r>
+        <w:rPr>
+          <w:rFonts w:ascii="Arial" w:eastAsia="Times New Roman" w:hAnsi="Arial" w:cs="Arial"/>
+          <w:color w:val="000000"/>
+          <w:lang w:eastAsia="en-GB"/>
+        </w:rPr>
+        <w:t xml:space="preserve"> </w:t>
+      </w:r>
+      <w:proofErr w:type="spellStart"/>
+      <w:r>
+        <w:rPr>
+          <w:rFonts w:ascii="Arial" w:eastAsia="Times New Roman" w:hAnsi="Arial" w:cs="Arial"/>
+          <w:color w:val="000000"/>
+          <w:lang w:eastAsia="en-GB"/>
+        </w:rPr>
+        <w:t>Laput</w:t>
+      </w:r>
+      <w:proofErr w:type="spellEnd"/>
+      <w:r>
+        <w:rPr>
+          <w:rFonts w:ascii="Arial" w:eastAsia="Times New Roman" w:hAnsi="Arial" w:cs="Arial"/>
+          <w:color w:val="000000"/>
+          <w:lang w:eastAsia="en-GB"/>
+        </w:rPr>
+        <w:t xml:space="preserve"> - </w:t>
+      </w:r>
+      <w:r>
+        <w:rPr>
+          <w:rFonts w:ascii="Arial" w:eastAsia="Times New Roman" w:hAnsi="Arial" w:cs="Arial"/>
+          <w:color w:val="000000"/>
+          <w:lang w:eastAsia="en-GB"/>
+        </w:rPr>
+        <w:t>Super Sensor</w:t>
+      </w:r>
+      <w:r>
+        <w:rPr>
+          <w:rFonts w:ascii="Arial" w:eastAsia="Times New Roman" w:hAnsi="Arial" w:cs="Arial"/>
+          <w:color w:val="000000"/>
+          <w:lang w:eastAsia="en-GB"/>
+        </w:rPr>
+        <w:t xml:space="preserve"> (</w:t>
+      </w:r>
+      <w:r>
+        <w:rPr>
+          <w:rFonts w:ascii="Arial" w:eastAsia="Times New Roman" w:hAnsi="Arial" w:cs="Arial"/>
+          <w:color w:val="000000"/>
+          <w:lang w:eastAsia="en-GB"/>
+        </w:rPr>
+        <w:t>http://www.gierad.com/projects/supersensor/</w:t>
+      </w:r>
+      <w:r>
+        <w:rPr>
+          <w:rFonts w:ascii="Arial" w:eastAsia="Times New Roman" w:hAnsi="Arial" w:cs="Arial"/>
+          <w:color w:val="000000"/>
+          <w:lang w:eastAsia="en-GB"/>
+        </w:rPr>
+        <w:t>)</w:t>
+      </w:r>
+    </w:p>
+    <w:p>
+      <w:pPr>
+        <w:rPr>
+          <w:rFonts w:ascii="Arial" w:hAnsi="Arial" w:cs="Arial"/>
+          <w:sz w:val="24"/>
+          <w:szCs w:val="24"/>
+        </w:rPr>
+      </w:pPr>
+      <w:r>
+        <w:drawing>
+          <wp:anchor distT="0" distB="0" distL="114300" distR="114300" simplePos="0" relativeHeight="251660288" behindDoc="0" locked="0" layoutInCell="1" allowOverlap="1" wp14:anchorId="47E57E17">
+            <wp:simplePos x="0" y="0"/>
+            <wp:positionH relativeFrom="margin">
+              <wp:align>left</wp:align>
+            </wp:positionH>
+            <wp:positionV relativeFrom="paragraph">
+              <wp:posOffset>-31115</wp:posOffset>
+            </wp:positionV>
+            <wp:extent cx="2924710" cy="2324100"/>
+            <wp:effectExtent l="0" t="0" r="9525" b="0"/>
+            <wp:wrapSquare wrapText="bothSides"/>
+            <wp:docPr id="4" name="Picture 4"/>
+            <wp:cNvGraphicFramePr>
+              <a:graphicFrameLocks xmlns:a="http://schemas.openxmlformats.org/drawingml/2006/main" noChangeAspect="1"/>
+            </wp:cNvGraphicFramePr>
+            <a:graphic xmlns:a="http://schemas.openxmlformats.org/drawingml/2006/main">
+              <a:graphicData uri="http://schemas.openxmlformats.org/drawingml/2006/picture">
+                <pic:pic xmlns:pic="http://schemas.openxmlformats.org/drawingml/2006/picture">
+                  <pic:nvPicPr>
+                    <pic:cNvPr id="1" name=""/>
+                    <pic:cNvPicPr/>
+                  </pic:nvPicPr>
+                  <pic:blipFill rotWithShape="1">
+                    <a:blip r:embed="rId7">
+                      <a:extLst>
+                        <a:ext uri="{28A0092B-C50C-407E-A947-70E740481C1C}">
+                          <a14:useLocalDpi xmlns:a14="http://schemas.microsoft.com/office/drawing/2010/main" val="0"/>
+                        </a:ext>
+                      </a:extLst>
+                    </a:blip>
+                    <a:srcRect l="19766" r="13147" b="707"/>
+                    <a:stretch/>
+                  </pic:blipFill>
+                  <pic:spPr bwMode="auto">
+                    <a:xfrm>
+                      <a:off x="0" y="0"/>
+                      <a:ext cx="2924710" cy="2324100"/>
+                    </a:xfrm>
+                    <a:prstGeom prst="rect">
+                      <a:avLst/>
+                    </a:prstGeom>
+                    <a:ln>
+                      <a:noFill/>
+                    </a:ln>
+                    <a:extLst>
+                      <a:ext uri="{53640926-AAD7-44D8-BBD7-CCE9431645EC}">
+                        <a14:shadowObscured xmlns:a14="http://schemas.microsoft.com/office/drawing/2010/main"/>
+                      </a:ext>
+                    </a:extLst>
+                  </pic:spPr>
+                </pic:pic>
+              </a:graphicData>
+            </a:graphic>
+            <wp14:sizeRelH relativeFrom="page">
+              <wp14:pctWidth>0</wp14:pctWidth>
+            </wp14:sizeRelH>
+            <wp14:sizeRelV relativeFrom="page">
+              <wp14:pctHeight>0</wp14:pctHeight>
+            </wp14:sizeRelV>
+          </wp:anchor>
+        </w:drawing>
+      </w:r>
+      <w:r>
+        <w:rPr>
+          <w:rFonts w:ascii="Arial" w:hAnsi="Arial" w:cs="Arial"/>
+          <w:sz w:val="24"/>
+          <w:szCs w:val="24"/>
+        </w:rPr>
+        <w:t xml:space="preserve">a project to make </w:t>
+      </w:r>
+      <w:r>
+        <w:rPr>
+          <w:rFonts w:ascii="Arial" w:hAnsi="Arial" w:cs="Arial"/>
+          <w:sz w:val="24"/>
+          <w:szCs w:val="24"/>
+        </w:rPr>
+        <w:t>a general purpose super sensor. The sensor is plugged into either USB or a plug socket and it can make any room into a smart room, which relays and records data such as resource consumption, appliance usage, lights, occupancy etc.</w:t>
+      </w:r>
+      <w:r>
+        <w:rPr>
+          <w:rFonts w:ascii="Arial" w:hAnsi="Arial" w:cs="Arial"/>
+          <w:sz w:val="24"/>
+          <w:szCs w:val="24"/>
+        </w:rPr>
+        <w:t xml:space="preserve"> A great IOT device.</w:t>
+      </w:r>
+    </w:p>
+    <w:p>
+      <w:pPr>
+        <w:rPr>
           <w:rFonts w:ascii="Arial" w:hAnsi="Arial" w:cs="Arial"/>
           <w:b/>
           <w:sz w:val="24"/>
           <w:szCs w:val="24"/>
         </w:rPr>
+      </w:pPr>
+    </w:p>
+    <w:p>
+      <w:pPr>
+        <w:rPr>
+          <w:rFonts w:ascii="Arial" w:hAnsi="Arial" w:cs="Arial"/>
+          <w:b/>
+          <w:sz w:val="24"/>
+          <w:szCs w:val="24"/>
+        </w:rPr>
+      </w:pPr>
+    </w:p>
+    <w:p>
+      <w:pPr>
+        <w:rPr>
+          <w:rFonts w:ascii="Arial" w:hAnsi="Arial" w:cs="Arial"/>
+          <w:b/>
+          <w:sz w:val="24"/>
+          <w:szCs w:val="24"/>
+        </w:rPr>
+      </w:pPr>
+    </w:p>
+    <w:p>
+      <w:pPr>
+        <w:rPr>
+          <w:rFonts w:ascii="Arial" w:eastAsia="Times New Roman" w:hAnsi="Arial" w:cs="Arial"/>
+          <w:color w:val="000000"/>
+          <w:lang w:eastAsia="en-GB"/>
+        </w:rPr>
+      </w:pPr>
+      <w:r>
+        <w:rPr>
+          <w:rFonts w:ascii="Arial" w:hAnsi="Arial" w:cs="Arial"/>
+          <w:b/>
+          <w:sz w:val="24"/>
+          <w:szCs w:val="24"/>
+        </w:rPr>
+        <w:lastRenderedPageBreak/>
         <w:t xml:space="preserve">Umwelt Peripheral extensions </w:t>
       </w:r>
       <w:r>
@@ -401,31 +1104,174 @@
         <w:rPr>
           <w:rFonts w:ascii="Arial" w:hAnsi="Arial" w:cs="Arial"/>
         </w:rPr>
-        <w:t xml:space="preserve">omething that’s started a long time ago, things like hearing aids </w:t>
-      </w:r>
-      <w:r>
-        <w:rPr>
-          <w:rFonts w:ascii="Arial" w:hAnsi="Arial" w:cs="Arial"/>
-        </w:rPr>
-        <w:t xml:space="preserve">eye implants are an early Implementation this is known as sensory </w:t>
-      </w:r>
-      <w:r>
-        <w:rPr>
-          <w:rFonts w:ascii="Arial" w:hAnsi="Arial" w:cs="Arial"/>
-        </w:rPr>
-        <w:lastRenderedPageBreak/>
-        <w:t>substitution and is great as an aid for people who have had a part of their umwelt missing or taken from them such as deaf or blind people</w:t>
+        <w:t xml:space="preserve">omething that’s started a long time ago, </w:t>
+      </w:r>
+      <w:r>
+        <w:rPr>
+          <w:rFonts w:ascii="Arial" w:hAnsi="Arial" w:cs="Arial"/>
+        </w:rPr>
+        <w:t xml:space="preserve">devices such as </w:t>
+      </w:r>
+      <w:r>
+        <w:rPr>
+          <w:rFonts w:ascii="Arial" w:hAnsi="Arial" w:cs="Arial"/>
+        </w:rPr>
+        <w:t xml:space="preserve">hearing aids </w:t>
+      </w:r>
+      <w:r>
+        <w:rPr>
+          <w:rFonts w:ascii="Arial" w:hAnsi="Arial" w:cs="Arial"/>
+        </w:rPr>
+        <w:t xml:space="preserve">and </w:t>
+      </w:r>
+      <w:r>
+        <w:rPr>
+          <w:rFonts w:ascii="Arial" w:hAnsi="Arial" w:cs="Arial"/>
+        </w:rPr>
+        <w:t>eye implants are an early Implementation</w:t>
+      </w:r>
+      <w:r>
+        <w:rPr>
+          <w:rFonts w:ascii="Arial" w:hAnsi="Arial" w:cs="Arial"/>
+        </w:rPr>
+        <w:t xml:space="preserve"> of this technology and these</w:t>
+      </w:r>
+      <w:r>
+        <w:rPr>
+          <w:rFonts w:ascii="Arial" w:hAnsi="Arial" w:cs="Arial"/>
+        </w:rPr>
+        <w:t xml:space="preserve"> is known as sensory substitution</w:t>
+      </w:r>
+      <w:r>
+        <w:rPr>
+          <w:rFonts w:ascii="Arial" w:hAnsi="Arial" w:cs="Arial"/>
+        </w:rPr>
+        <w:t xml:space="preserve"> devices</w:t>
+      </w:r>
+      <w:r>
+        <w:rPr>
+          <w:rFonts w:ascii="Arial" w:hAnsi="Arial" w:cs="Arial"/>
+        </w:rPr>
+        <w:t xml:space="preserve"> and is great as an aid for people who have had a part of their umwelt missing or taken from th</w:t>
+      </w:r>
+      <w:r>
+        <w:rPr>
+          <w:rFonts w:ascii="Arial" w:hAnsi="Arial" w:cs="Arial"/>
+        </w:rPr>
+        <w:t xml:space="preserve">em such as deaf or blind people. For this project I am interested in giving people a new </w:t>
+      </w:r>
+      <w:r>
+        <w:rPr>
+          <w:rFonts w:ascii="Arial" w:hAnsi="Arial" w:cs="Arial"/>
+        </w:rPr>
+        <w:t xml:space="preserve">and different sense </w:t>
+      </w:r>
+      <w:proofErr w:type="gramStart"/>
+      <w:r>
+        <w:rPr>
+          <w:rFonts w:ascii="Arial" w:hAnsi="Arial" w:cs="Arial"/>
+        </w:rPr>
+        <w:t>in order to</w:t>
+      </w:r>
+      <w:proofErr w:type="gramEnd"/>
+      <w:r>
+        <w:rPr>
+          <w:rFonts w:ascii="Arial" w:hAnsi="Arial" w:cs="Arial"/>
+        </w:rPr>
+        <w:t xml:space="preserve"> expand</w:t>
+      </w:r>
+      <w:r>
+        <w:rPr>
+          <w:rFonts w:ascii="Arial" w:hAnsi="Arial" w:cs="Arial"/>
+        </w:rPr>
+        <w:t xml:space="preserve"> the umwelt.</w:t>
+      </w:r>
+    </w:p>
+    <w:p>
+      <w:r>
+        <w:t xml:space="preserve">Movie </w:t>
+      </w:r>
+      <w:r>
+        <w:t>Lucy</w:t>
+      </w:r>
+    </w:p>
+    <w:p>
+      <w:pPr>
+        <w:rPr>
+          <w:rFonts w:ascii="Arial" w:hAnsi="Arial" w:cs="Arial"/>
+          <w:sz w:val="24"/>
+          <w:szCs w:val="24"/>
+        </w:rPr>
+      </w:pPr>
+      <w:r>
+        <w:rPr>
+          <w:rFonts w:ascii="Arial" w:hAnsi="Arial" w:cs="Arial"/>
+          <w:b/>
+          <w:sz w:val="24"/>
+          <w:szCs w:val="24"/>
+        </w:rPr>
+        <w:t>Inbetweener</w:t>
+      </w:r>
+      <w:r>
+        <w:rPr>
+          <w:rFonts w:ascii="Arial" w:hAnsi="Arial" w:cs="Arial"/>
+          <w:b/>
+          <w:sz w:val="24"/>
+          <w:szCs w:val="24"/>
+        </w:rPr>
+        <w:br/>
+      </w:r>
+      <w:r>
+        <w:rPr>
+          <w:rFonts w:ascii="Arial" w:hAnsi="Arial" w:cs="Arial"/>
+          <w:sz w:val="24"/>
+          <w:szCs w:val="24"/>
+        </w:rPr>
+        <w:t xml:space="preserve">Smart home device </w:t>
+      </w:r>
+      <w:r>
+        <w:rPr>
+          <w:rFonts w:ascii="Arial" w:hAnsi="Arial" w:cs="Arial"/>
+          <w:sz w:val="24"/>
+          <w:szCs w:val="24"/>
+        </w:rPr>
+        <w:t>that can look at resource consumption of certain elements within the home for example; electricity with lights, water, heating etc. This usage can then be represented as an art piece somewhere within the main room of the home. This would work well as all smart home meters are trackers rely too heavily on using precise numbers and graphs that the general user does not care for much as this can be boring, a slightly more abstract method may b</w:t>
       </w:r>
       <w:bookmarkStart w:id="0" w:name="_GoBack"/>
       <w:bookmarkEnd w:id="0"/>
       <w:r>
         <w:rPr>
           <w:rFonts w:ascii="Arial" w:hAnsi="Arial" w:cs="Arial"/>
-        </w:rPr>
-        <w:t>.</w:t>
+          <w:sz w:val="24"/>
+          <w:szCs w:val="24"/>
+        </w:rPr>
+        <w:t>e more interesting for people and easier to understand.</w:t>
+      </w:r>
+      <w:r>
+        <w:rPr>
+          <w:rFonts w:ascii="Arial" w:hAnsi="Arial" w:cs="Arial"/>
+          <w:sz w:val="24"/>
+          <w:szCs w:val="24"/>
+        </w:rPr>
+        <w:t xml:space="preserve"> It would fit into psychotropic as the artwork is an interface for human input within the house based on what resources they are </w:t>
+      </w:r>
+      <w:r>
+        <w:rPr>
+          <w:rFonts w:ascii="Arial" w:hAnsi="Arial" w:cs="Arial"/>
+          <w:sz w:val="24"/>
+          <w:szCs w:val="24"/>
+        </w:rPr>
+        <w:t>using;</w:t>
+      </w:r>
+      <w:r>
+        <w:rPr>
+          <w:rFonts w:ascii="Arial" w:hAnsi="Arial" w:cs="Arial"/>
+          <w:sz w:val="24"/>
+          <w:szCs w:val="24"/>
+        </w:rPr>
+        <w:t xml:space="preserve"> the art is dictated by the house therefore as if its alive and can feel.</w:t>
       </w:r>
     </w:p>
-    <w:p/>
     <w:sectPr>
       <w:pgSz w:w="11906" w:h="16838"/>
       <w:pgMar w:top="1440" w:right="1440" w:bottom="1440" w:left="1440" w:header="708" w:footer="708" w:gutter="0"/>

</xml_diff>